<commit_message>
updated fixtures, sponsors and team pages
</commit_message>
<xml_diff>
--- a/data/KIHC-Membership-Form.docx
+++ b/data/KIHC-Membership-Form.docx
@@ -17,7 +17,7 @@
           <w:lang w:eastAsia="en-GB"/>
         </w:rPr>
         <w:drawing>
-          <wp:inline distT="0" distB="0" distL="0" distR="0" wp14:anchorId="146F800D" wp14:editId="149040BA">
+          <wp:inline distT="0" distB="0" distL="0" distR="0" wp14:anchorId="12E904A8" wp14:editId="10646DB0">
             <wp:extent cx="3581400" cy="1857375"/>
             <wp:effectExtent l="0" t="0" r="0" b="9525"/>
             <wp:docPr id="2" name="Picture 2" descr="C:\Users\user\Desktop\KIHC Logo 2017 Master.jpg"/>
@@ -314,35 +314,95 @@
           <w:sz w:val="28"/>
           <w:szCs w:val="28"/>
         </w:rPr>
-        <w:t>Name       ____________________________________</w:t>
-      </w:r>
-    </w:p>
-    <w:p>
-      <w:pPr>
-        <w:jc w:val="both"/>
-        <w:rPr>
-          <w:sz w:val="28"/>
-          <w:szCs w:val="28"/>
-        </w:rPr>
-      </w:pPr>
-    </w:p>
-    <w:p>
-      <w:pPr>
-        <w:jc w:val="both"/>
-        <w:rPr>
-          <w:sz w:val="28"/>
-          <w:szCs w:val="28"/>
-        </w:rPr>
-      </w:pPr>
-      <w:r>
-        <w:rPr>
-          <w:sz w:val="28"/>
-          <w:szCs w:val="28"/>
-        </w:rPr>
-        <w:t>Date        _____________________________________</w:t>
+        <w:t>Name       _______________________</w:t>
+      </w:r>
+      <w:r>
+        <w:rPr>
+          <w:sz w:val="28"/>
+          <w:szCs w:val="28"/>
+        </w:rPr>
+        <w:t xml:space="preserve"> Email ____________________________</w:t>
       </w:r>
       <w:bookmarkStart w:id="0" w:name="_GoBack"/>
       <w:bookmarkEnd w:id="0"/>
+    </w:p>
+    <w:p>
+      <w:pPr>
+        <w:jc w:val="both"/>
+        <w:rPr>
+          <w:sz w:val="28"/>
+          <w:szCs w:val="28"/>
+        </w:rPr>
+      </w:pPr>
+    </w:p>
+    <w:p>
+      <w:pPr>
+        <w:jc w:val="both"/>
+        <w:rPr>
+          <w:sz w:val="28"/>
+          <w:szCs w:val="28"/>
+        </w:rPr>
+      </w:pPr>
+      <w:r>
+        <w:rPr>
+          <w:sz w:val="28"/>
+          <w:szCs w:val="28"/>
+        </w:rPr>
+        <w:t>Date        _____________________________________</w:t>
+      </w:r>
+    </w:p>
+    <w:p>
+      <w:pPr>
+        <w:jc w:val="both"/>
+        <w:rPr>
+          <w:sz w:val="28"/>
+          <w:szCs w:val="28"/>
+        </w:rPr>
+      </w:pPr>
+    </w:p>
+    <w:p>
+      <w:pPr>
+        <w:jc w:val="both"/>
+        <w:rPr>
+          <w:sz w:val="28"/>
+          <w:szCs w:val="28"/>
+        </w:rPr>
+      </w:pPr>
+    </w:p>
+    <w:p>
+      <w:pPr>
+        <w:jc w:val="both"/>
+        <w:rPr>
+          <w:sz w:val="28"/>
+          <w:szCs w:val="28"/>
+        </w:rPr>
+      </w:pPr>
+    </w:p>
+    <w:p>
+      <w:pPr>
+        <w:jc w:val="both"/>
+        <w:rPr>
+          <w:sz w:val="28"/>
+          <w:szCs w:val="28"/>
+        </w:rPr>
+      </w:pPr>
+    </w:p>
+    <w:p>
+      <w:pPr>
+        <w:jc w:val="both"/>
+        <w:rPr>
+          <w:sz w:val="28"/>
+          <w:szCs w:val="28"/>
+        </w:rPr>
+      </w:pPr>
+    </w:p>
+    <w:p>
+      <w:pPr>
+        <w:rPr>
+          <w:sz w:val="32"/>
+          <w:szCs w:val="32"/>
+        </w:rPr>
+      </w:pPr>
     </w:p>
     <w:sectPr>
       <w:pgSz w:w="11906" w:h="16838"/>

</xml_diff>